<commit_message>
updated resume fixed typos and added word doc
</commit_message>
<xml_diff>
--- a/resume.docx
+++ b/resume.docx
@@ -68,37 +68,19 @@
         <w:rPr>
           <w:rFonts w:ascii="Times New Roman" w:eastAsia="Times New Roman" w:hAnsi="Times New Roman" w:cs="Times New Roman"/>
         </w:rPr>
-        <w:t>Pomona</w:t>
-      </w:r>
-      <w:r>
-        <w:rPr>
-          <w:rFonts w:ascii="Times New Roman" w:eastAsia="Times New Roman" w:hAnsi="Times New Roman" w:cs="Times New Roman"/>
-        </w:rPr>
-        <w:t>, CA| (310)</w:t>
-      </w:r>
-      <w:r>
-        <w:rPr>
-          <w:rFonts w:ascii="Times New Roman" w:eastAsia="Times New Roman" w:hAnsi="Times New Roman" w:cs="Times New Roman"/>
-        </w:rPr>
-        <w:t>429</w:t>
-      </w:r>
-      <w:r>
-        <w:rPr>
-          <w:rFonts w:ascii="Times New Roman" w:eastAsia="Times New Roman" w:hAnsi="Times New Roman" w:cs="Times New Roman"/>
-        </w:rPr>
-        <w:t>-</w:t>
-      </w:r>
-      <w:r>
-        <w:rPr>
-          <w:rFonts w:ascii="Times New Roman" w:eastAsia="Times New Roman" w:hAnsi="Times New Roman" w:cs="Times New Roman"/>
-        </w:rPr>
-        <w:t>5231</w:t>
-      </w:r>
-      <w:r>
-        <w:rPr>
-          <w:rFonts w:ascii="Times New Roman" w:eastAsia="Times New Roman" w:hAnsi="Times New Roman" w:cs="Times New Roman"/>
-        </w:rPr>
-        <w:t xml:space="preserve"> | </w:t>
+        <w:t>Pomona, CA</w:t>
+      </w:r>
+      <w:r>
+        <w:rPr>
+          <w:rFonts w:ascii="Times New Roman" w:eastAsia="Times New Roman" w:hAnsi="Times New Roman" w:cs="Times New Roman"/>
+        </w:rPr>
+        <w:t xml:space="preserve"> </w:t>
+      </w:r>
+      <w:r>
+        <w:rPr>
+          <w:rFonts w:ascii="Times New Roman" w:eastAsia="Times New Roman" w:hAnsi="Times New Roman" w:cs="Times New Roman"/>
+        </w:rPr>
+        <w:t xml:space="preserve">| (310)429-5231 | </w:t>
       </w:r>
       <w:hyperlink r:id="rId5" w:history="1">
         <w:r>
@@ -178,14 +160,7 @@
           <w:rFonts w:ascii="Times New Roman" w:eastAsia="Times New Roman" w:hAnsi="Times New Roman" w:cs="Times New Roman"/>
           <w:b/>
         </w:rPr>
-        <w:t>Army</w:t>
-      </w:r>
-      <w:r>
-        <w:rPr>
-          <w:rFonts w:ascii="Times New Roman" w:eastAsia="Times New Roman" w:hAnsi="Times New Roman" w:cs="Times New Roman"/>
-          <w:b/>
-        </w:rPr>
-        <w:t xml:space="preserve"> Republic of Korea,</w:t>
+        <w:t>Army Republic of Korea,</w:t>
       </w:r>
       <w:r>
         <w:rPr>
@@ -193,37 +168,7 @@
           <w:b/>
         </w:rPr>
         <w:tab/>
-        <w:t xml:space="preserve">             </w:t>
-      </w:r>
-      <w:r>
-        <w:rPr>
-          <w:rFonts w:ascii="Times New Roman" w:eastAsia="Times New Roman" w:hAnsi="Times New Roman" w:cs="Times New Roman"/>
-          <w:b/>
-        </w:rPr>
-        <w:t xml:space="preserve">Paju, South </w:t>
-      </w:r>
-      <w:proofErr w:type="spellStart"/>
-      <w:r>
-        <w:rPr>
-          <w:rFonts w:ascii="Times New Roman" w:eastAsia="Times New Roman" w:hAnsi="Times New Roman" w:cs="Times New Roman"/>
-          <w:b/>
-        </w:rPr>
-        <w:t>Korea</w:t>
-      </w:r>
-      <w:r>
-        <w:rPr>
-          <w:rFonts w:ascii="Times New Roman" w:eastAsia="Times New Roman" w:hAnsi="Times New Roman" w:cs="Times New Roman"/>
-          <w:b/>
-        </w:rPr>
-        <w:t>A</w:t>
-      </w:r>
-      <w:proofErr w:type="spellEnd"/>
-      <w:r>
-        <w:rPr>
-          <w:rFonts w:ascii="Times New Roman" w:eastAsia="Times New Roman" w:hAnsi="Times New Roman" w:cs="Times New Roman"/>
-          <w:b/>
-        </w:rPr>
-        <w:t xml:space="preserve"> </w:t>
+        <w:t xml:space="preserve">             Paju, South Korea </w:t>
       </w:r>
     </w:p>
     <w:p>
@@ -310,27 +255,7 @@
           <w:i/>
         </w:rPr>
         <w:tab/>
-      </w:r>
-      <w:r>
-        <w:rPr>
-          <w:rFonts w:ascii="Times New Roman" w:eastAsia="Times New Roman" w:hAnsi="Times New Roman" w:cs="Times New Roman"/>
-          <w:i/>
-        </w:rPr>
-        <w:t>February</w:t>
-      </w:r>
-      <w:r>
-        <w:rPr>
-          <w:rFonts w:ascii="Times New Roman" w:eastAsia="Times New Roman" w:hAnsi="Times New Roman" w:cs="Times New Roman"/>
-          <w:i/>
-        </w:rPr>
-        <w:t xml:space="preserve"> 2023-</w:t>
-      </w:r>
-      <w:r>
-        <w:rPr>
-          <w:rFonts w:ascii="Times New Roman" w:eastAsia="Times New Roman" w:hAnsi="Times New Roman" w:cs="Times New Roman"/>
-          <w:i/>
-        </w:rPr>
-        <w:t>August 2023</w:t>
+        <w:t>February 2023-August 2023</w:t>
       </w:r>
     </w:p>
     <w:p>
@@ -366,16 +291,8 @@
         <w:rPr>
           <w:rFonts w:ascii="Times New Roman" w:eastAsia="Times New Roman" w:hAnsi="Times New Roman" w:cs="Times New Roman"/>
         </w:rPr>
-        <w:t xml:space="preserve">Proficient in the construction of Medium Girder Bridges to bolster support for both infantry and armored </w:t>
-      </w:r>
-      <w:proofErr w:type="gramStart"/>
-      <w:r>
-        <w:rPr>
-          <w:rFonts w:ascii="Times New Roman" w:eastAsia="Times New Roman" w:hAnsi="Times New Roman" w:cs="Times New Roman"/>
-        </w:rPr>
-        <w:t>vehicles</w:t>
-      </w:r>
-      <w:proofErr w:type="gramEnd"/>
+        <w:t>Proficient in the construction of Medium Girder Bridges to bolster support for both infantry and armored vehicles</w:t>
+      </w:r>
     </w:p>
     <w:p>
       <w:pPr>
@@ -407,14 +324,7 @@
           <w:rFonts w:ascii="Times New Roman" w:eastAsia="Times New Roman" w:hAnsi="Times New Roman" w:cs="Times New Roman"/>
           <w:b/>
         </w:rPr>
-        <w:t>UC Davis</w:t>
-      </w:r>
-      <w:r>
-        <w:rPr>
-          <w:rFonts w:ascii="Times New Roman" w:eastAsia="Times New Roman" w:hAnsi="Times New Roman" w:cs="Times New Roman"/>
-          <w:b/>
-        </w:rPr>
-        <w:t xml:space="preserve"> Phoenix IT Support</w:t>
+        <w:t>UC Davis Phoenix IT Support</w:t>
       </w:r>
       <w:r>
         <w:rPr>
@@ -455,14 +365,7 @@
           <w:rFonts w:ascii="Times New Roman" w:eastAsia="Times New Roman" w:hAnsi="Times New Roman" w:cs="Times New Roman"/>
           <w:i/>
         </w:rPr>
-        <w:t>BTSA2 Business Technical Support Analyst</w:t>
-      </w:r>
-      <w:r>
-        <w:rPr>
-          <w:rFonts w:ascii="Times New Roman" w:eastAsia="Times New Roman" w:hAnsi="Times New Roman" w:cs="Times New Roman"/>
-          <w:i/>
-        </w:rPr>
-        <w:t xml:space="preserve"> </w:t>
+        <w:t xml:space="preserve">BTSA2 Business Technical Support Analyst </w:t>
       </w:r>
       <w:r>
         <w:rPr>
@@ -470,55 +373,7 @@
           <w:i/>
         </w:rPr>
         <w:tab/>
-      </w:r>
-      <w:r>
-        <w:rPr>
-          <w:rFonts w:ascii="Times New Roman" w:eastAsia="Times New Roman" w:hAnsi="Times New Roman" w:cs="Times New Roman"/>
-          <w:i/>
-        </w:rPr>
-        <w:t>July</w:t>
-      </w:r>
-      <w:r>
-        <w:rPr>
-          <w:rFonts w:ascii="Times New Roman" w:eastAsia="Times New Roman" w:hAnsi="Times New Roman" w:cs="Times New Roman"/>
-          <w:i/>
-        </w:rPr>
-        <w:t xml:space="preserve"> 202</w:t>
-      </w:r>
-      <w:r>
-        <w:rPr>
-          <w:rFonts w:ascii="Times New Roman" w:eastAsia="Times New Roman" w:hAnsi="Times New Roman" w:cs="Times New Roman"/>
-          <w:i/>
-        </w:rPr>
-        <w:t>1</w:t>
-      </w:r>
-      <w:r>
-        <w:rPr>
-          <w:rFonts w:ascii="Times New Roman" w:eastAsia="Times New Roman" w:hAnsi="Times New Roman" w:cs="Times New Roman"/>
-          <w:i/>
-        </w:rPr>
-        <w:t>-</w:t>
-      </w:r>
-      <w:r>
-        <w:rPr>
-          <w:rFonts w:ascii="Times New Roman" w:eastAsia="Times New Roman" w:hAnsi="Times New Roman" w:cs="Times New Roman"/>
-          <w:i/>
-        </w:rPr>
-        <w:t>January</w:t>
-      </w:r>
-      <w:r>
-        <w:rPr>
-          <w:rFonts w:ascii="Times New Roman" w:eastAsia="Times New Roman" w:hAnsi="Times New Roman" w:cs="Times New Roman"/>
-          <w:i/>
-        </w:rPr>
-        <w:t xml:space="preserve"> 202</w:t>
-      </w:r>
-      <w:r>
-        <w:rPr>
-          <w:rFonts w:ascii="Times New Roman" w:eastAsia="Times New Roman" w:hAnsi="Times New Roman" w:cs="Times New Roman"/>
-          <w:i/>
-        </w:rPr>
-        <w:t>2</w:t>
+        <w:t>July 2021-January 2022</w:t>
       </w:r>
     </w:p>
     <w:p>
@@ -536,16 +391,8 @@
         <w:rPr>
           <w:rFonts w:ascii="Times New Roman" w:eastAsia="Times New Roman" w:hAnsi="Times New Roman" w:cs="Times New Roman"/>
         </w:rPr>
-        <w:t xml:space="preserve">Achieved recognition as the highest-performing member of the Desktop Support Team, consistently leading in the number of resolved tickets resolving intricate hardware, software and networking </w:t>
-      </w:r>
-      <w:proofErr w:type="gramStart"/>
-      <w:r>
-        <w:rPr>
-          <w:rFonts w:ascii="Times New Roman" w:eastAsia="Times New Roman" w:hAnsi="Times New Roman" w:cs="Times New Roman"/>
-        </w:rPr>
-        <w:t>issues</w:t>
-      </w:r>
-      <w:proofErr w:type="gramEnd"/>
+        <w:t>Achieved recognition as the highest-performing member of the Desktop Support Team, consistently leading in the number of resolved tickets resolving intricate hardware, software and networking issues</w:t>
+      </w:r>
     </w:p>
     <w:p>
       <w:pPr>
@@ -562,16 +409,8 @@
         <w:rPr>
           <w:rFonts w:ascii="Times New Roman" w:eastAsia="Times New Roman" w:hAnsi="Times New Roman" w:cs="Times New Roman"/>
         </w:rPr>
-        <w:t xml:space="preserve">Competent in the management of devices within an Active Directory environment, coupled with administration and configuration of DNS, DHCP, and IP addresses using </w:t>
-      </w:r>
-      <w:proofErr w:type="gramStart"/>
-      <w:r>
-        <w:rPr>
-          <w:rFonts w:ascii="Times New Roman" w:eastAsia="Times New Roman" w:hAnsi="Times New Roman" w:cs="Times New Roman"/>
-        </w:rPr>
-        <w:t>Infoblox</w:t>
-      </w:r>
-      <w:proofErr w:type="gramEnd"/>
+        <w:t>Competent in the management of devices within an Active Directory environment, coupled with administration and configuration of DNS, DHCP, and IP addresses using Infoblox</w:t>
+      </w:r>
     </w:p>
     <w:p>
       <w:pPr>
@@ -609,34 +448,14 @@
           <w:i/>
         </w:rPr>
         <w:tab/>
-      </w:r>
-      <w:r>
-        <w:rPr>
-          <w:rFonts w:ascii="Times New Roman" w:eastAsia="Times New Roman" w:hAnsi="Times New Roman" w:cs="Times New Roman"/>
-          <w:i/>
-        </w:rPr>
-        <w:t>July</w:t>
-      </w:r>
-      <w:r>
-        <w:rPr>
-          <w:rFonts w:ascii="Times New Roman" w:eastAsia="Times New Roman" w:hAnsi="Times New Roman" w:cs="Times New Roman"/>
-          <w:i/>
-        </w:rPr>
-        <w:t xml:space="preserve"> 2019-</w:t>
-      </w:r>
-      <w:r>
-        <w:rPr>
-          <w:rFonts w:ascii="Times New Roman" w:eastAsia="Times New Roman" w:hAnsi="Times New Roman" w:cs="Times New Roman"/>
-          <w:i/>
-        </w:rPr>
-        <w:t>July</w:t>
-      </w:r>
-      <w:r>
-        <w:rPr>
-          <w:rFonts w:ascii="Times New Roman" w:eastAsia="Times New Roman" w:hAnsi="Times New Roman" w:cs="Times New Roman"/>
-          <w:i/>
-        </w:rPr>
-        <w:t xml:space="preserve"> 2022</w:t>
+        <w:t>July 2019-July 202</w:t>
+      </w:r>
+      <w:r>
+        <w:rPr>
+          <w:rFonts w:ascii="Times New Roman" w:eastAsia="Times New Roman" w:hAnsi="Times New Roman" w:cs="Times New Roman"/>
+          <w:i/>
+        </w:rPr>
+        <w:t>1</w:t>
       </w:r>
     </w:p>
     <w:p>
@@ -654,16 +473,8 @@
         <w:rPr>
           <w:rFonts w:ascii="Times New Roman" w:eastAsia="Times New Roman" w:hAnsi="Times New Roman" w:cs="Times New Roman"/>
         </w:rPr>
-        <w:t xml:space="preserve">Diagnosed and effectively resolved complex hardware, software and networking issues offering both on-site and remote </w:t>
-      </w:r>
-      <w:proofErr w:type="gramStart"/>
-      <w:r>
-        <w:rPr>
-          <w:rFonts w:ascii="Times New Roman" w:eastAsia="Times New Roman" w:hAnsi="Times New Roman" w:cs="Times New Roman"/>
-        </w:rPr>
-        <w:t>support</w:t>
-      </w:r>
-      <w:proofErr w:type="gramEnd"/>
+        <w:t>Diagnosed and effectively resolved complex hardware, software and networking issues offering both on-site and remote support</w:t>
+      </w:r>
     </w:p>
     <w:p>
       <w:pPr>
@@ -739,14 +550,7 @@
           <w:rFonts w:ascii="Times New Roman" w:eastAsia="Times New Roman" w:hAnsi="Times New Roman" w:cs="Times New Roman"/>
           <w:b/>
         </w:rPr>
-        <w:t>Threat Detection</w:t>
-      </w:r>
-      <w:r>
-        <w:rPr>
-          <w:rFonts w:ascii="Times New Roman" w:eastAsia="Times New Roman" w:hAnsi="Times New Roman" w:cs="Times New Roman"/>
-          <w:b/>
-        </w:rPr>
-        <w:t>,</w:t>
+        <w:t>Threat Detection,</w:t>
       </w:r>
       <w:r>
         <w:rPr>
@@ -781,27 +585,7 @@
           <w:i/>
         </w:rPr>
         <w:tab/>
-      </w:r>
-      <w:r>
-        <w:rPr>
-          <w:rFonts w:ascii="Times New Roman" w:eastAsia="Times New Roman" w:hAnsi="Times New Roman" w:cs="Times New Roman"/>
-          <w:i/>
-        </w:rPr>
-        <w:t>October 2023</w:t>
-      </w:r>
-      <w:r>
-        <w:rPr>
-          <w:rFonts w:ascii="Times New Roman" w:eastAsia="Times New Roman" w:hAnsi="Times New Roman" w:cs="Times New Roman"/>
-          <w:i/>
-        </w:rPr>
-        <w:t>-</w:t>
-      </w:r>
-      <w:r>
-        <w:rPr>
-          <w:rFonts w:ascii="Times New Roman" w:eastAsia="Times New Roman" w:hAnsi="Times New Roman" w:cs="Times New Roman"/>
-          <w:i/>
-        </w:rPr>
-        <w:t>Present</w:t>
+        <w:t>October 2023-Present</w:t>
       </w:r>
     </w:p>
     <w:p>
@@ -906,27 +690,7 @@
           <w:i/>
         </w:rPr>
         <w:tab/>
-      </w:r>
-      <w:r>
-        <w:rPr>
-          <w:rFonts w:ascii="Times New Roman" w:eastAsia="Times New Roman" w:hAnsi="Times New Roman" w:cs="Times New Roman"/>
-          <w:i/>
-        </w:rPr>
-        <w:t xml:space="preserve">August 2023 </w:t>
-      </w:r>
-      <w:r>
-        <w:rPr>
-          <w:rFonts w:ascii="Times New Roman" w:eastAsia="Times New Roman" w:hAnsi="Times New Roman" w:cs="Times New Roman"/>
-          <w:i/>
-        </w:rPr>
-        <w:t>-</w:t>
-      </w:r>
-      <w:r>
-        <w:rPr>
-          <w:rFonts w:ascii="Times New Roman" w:eastAsia="Times New Roman" w:hAnsi="Times New Roman" w:cs="Times New Roman"/>
-          <w:i/>
-        </w:rPr>
-        <w:t>Present</w:t>
+        <w:t>August 2023-Present</w:t>
       </w:r>
     </w:p>
     <w:p>
@@ -944,16 +708,8 @@
         <w:rPr>
           <w:rFonts w:ascii="Times New Roman" w:eastAsia="Times New Roman" w:hAnsi="Times New Roman" w:cs="Times New Roman"/>
         </w:rPr>
-        <w:t xml:space="preserve">Designed and administered a virtual environment replicating a small office setup employing Active Directory, Secure Shell, Remote Desktop, Server Message Block, MySQL and Nginx to simulate real-world </w:t>
-      </w:r>
-      <w:proofErr w:type="gramStart"/>
-      <w:r>
-        <w:rPr>
-          <w:rFonts w:ascii="Times New Roman" w:eastAsia="Times New Roman" w:hAnsi="Times New Roman" w:cs="Times New Roman"/>
-        </w:rPr>
-        <w:t>conditions</w:t>
-      </w:r>
-      <w:proofErr w:type="gramEnd"/>
+        <w:t>Designed and administered a virtual environment replicating a small office setup employing Active Directory, Secure Shell, Remote Desktop, Server Message Block, MySQL and Nginx to simulate real-world conditions</w:t>
+      </w:r>
     </w:p>
     <w:p>
       <w:pPr>
@@ -970,16 +726,8 @@
         <w:rPr>
           <w:rFonts w:ascii="Times New Roman" w:eastAsia="Times New Roman" w:hAnsi="Times New Roman" w:cs="Times New Roman"/>
         </w:rPr>
-        <w:t xml:space="preserve">Conducted an in-depth analysis of normal network traffic, distinguishing it from traffic generated by a compromised machine to identify indicators of </w:t>
-      </w:r>
-      <w:proofErr w:type="gramStart"/>
-      <w:r>
-        <w:rPr>
-          <w:rFonts w:ascii="Times New Roman" w:eastAsia="Times New Roman" w:hAnsi="Times New Roman" w:cs="Times New Roman"/>
-        </w:rPr>
-        <w:t>compromise</w:t>
-      </w:r>
-      <w:proofErr w:type="gramEnd"/>
+        <w:t>Conducted an in-depth analysis of normal network traffic, distinguishing it from traffic generated by a compromised machine to identify indicators of compromise</w:t>
+      </w:r>
     </w:p>
     <w:p>
       <w:pPr>
@@ -1072,7 +820,7 @@
           <w:rFonts w:ascii="Times New Roman" w:eastAsia="Times New Roman" w:hAnsi="Times New Roman" w:cs="Times New Roman"/>
           <w:i/>
         </w:rPr>
-        <w:t xml:space="preserve"> -Present</w:t>
+        <w:t>-Present</w:t>
       </w:r>
     </w:p>
     <w:p>
@@ -1142,21 +890,7 @@
         <w:rPr>
           <w:rFonts w:ascii="Times New Roman" w:eastAsia="Times New Roman" w:hAnsi="Times New Roman" w:cs="Times New Roman"/>
         </w:rPr>
-        <w:t xml:space="preserve">public </w:t>
-      </w:r>
-      <w:proofErr w:type="gramStart"/>
-      <w:r>
-        <w:rPr>
-          <w:rFonts w:ascii="Times New Roman" w:eastAsia="Times New Roman" w:hAnsi="Times New Roman" w:cs="Times New Roman"/>
-        </w:rPr>
-        <w:t>exploits</w:t>
-      </w:r>
-      <w:proofErr w:type="gramEnd"/>
-      <w:r>
-        <w:rPr>
-          <w:rFonts w:ascii="Times New Roman" w:eastAsia="Times New Roman" w:hAnsi="Times New Roman" w:cs="Times New Roman"/>
-        </w:rPr>
-        <w:t xml:space="preserve"> </w:t>
+        <w:t xml:space="preserve">public exploits </w:t>
       </w:r>
     </w:p>
     <w:p>
@@ -1261,21 +995,33 @@
         </w:rPr>
         <w:tab/>
       </w:r>
-      <w:proofErr w:type="spellStart"/>
-      <w:r>
-        <w:rPr>
-          <w:rFonts w:ascii="Times New Roman" w:eastAsia="Times New Roman" w:hAnsi="Times New Roman" w:cs="Times New Roman"/>
-          <w:i/>
-        </w:rPr>
-        <w:t>Septeber</w:t>
-      </w:r>
-      <w:proofErr w:type="spellEnd"/>
-      <w:r>
-        <w:rPr>
-          <w:rFonts w:ascii="Times New Roman" w:eastAsia="Times New Roman" w:hAnsi="Times New Roman" w:cs="Times New Roman"/>
-          <w:i/>
-        </w:rPr>
-        <w:t xml:space="preserve"> 2023 -Present</w:t>
+      <w:r>
+        <w:rPr>
+          <w:rFonts w:ascii="Times New Roman" w:eastAsia="Times New Roman" w:hAnsi="Times New Roman" w:cs="Times New Roman"/>
+          <w:i/>
+        </w:rPr>
+        <w:t>Septe</w:t>
+      </w:r>
+      <w:r>
+        <w:rPr>
+          <w:rFonts w:ascii="Times New Roman" w:eastAsia="Times New Roman" w:hAnsi="Times New Roman" w:cs="Times New Roman"/>
+          <w:i/>
+        </w:rPr>
+        <w:t>m</w:t>
+      </w:r>
+      <w:r>
+        <w:rPr>
+          <w:rFonts w:ascii="Times New Roman" w:eastAsia="Times New Roman" w:hAnsi="Times New Roman" w:cs="Times New Roman"/>
+          <w:i/>
+        </w:rPr>
+        <w:t>ber</w:t>
+      </w:r>
+      <w:r>
+        <w:rPr>
+          <w:rFonts w:ascii="Times New Roman" w:eastAsia="Times New Roman" w:hAnsi="Times New Roman" w:cs="Times New Roman"/>
+          <w:i/>
+        </w:rPr>
+        <w:t xml:space="preserve"> 2023-Present</w:t>
       </w:r>
     </w:p>
     <w:p>
@@ -1314,7 +1060,6 @@
         <w:t xml:space="preserve">Threat hunting and finding vulnerabilities via CTF style </w:t>
       </w:r>
       <w:proofErr w:type="spellStart"/>
-      <w:proofErr w:type="gramStart"/>
       <w:r>
         <w:rPr>
           <w:rFonts w:ascii="Times New Roman" w:eastAsia="Times New Roman" w:hAnsi="Times New Roman" w:cs="Times New Roman"/>
@@ -1322,7 +1067,6 @@
         <w:t>pentesting</w:t>
       </w:r>
       <w:proofErr w:type="spellEnd"/>
-      <w:proofErr w:type="gramEnd"/>
     </w:p>
     <w:p>
       <w:pPr>
@@ -1398,6 +1142,13 @@
           <w:rFonts w:ascii="Times New Roman" w:eastAsia="Times New Roman" w:hAnsi="Times New Roman" w:cs="Times New Roman"/>
           <w:b/>
         </w:rPr>
+        <w:t xml:space="preserve">State </w:t>
+      </w:r>
+      <w:r>
+        <w:rPr>
+          <w:rFonts w:ascii="Times New Roman" w:eastAsia="Times New Roman" w:hAnsi="Times New Roman" w:cs="Times New Roman"/>
+          <w:b/>
+        </w:rPr>
         <w:t xml:space="preserve">Polytechnic </w:t>
       </w:r>
       <w:r>
@@ -1405,7 +1156,7 @@
           <w:rFonts w:ascii="Times New Roman" w:eastAsia="Times New Roman" w:hAnsi="Times New Roman" w:cs="Times New Roman"/>
           <w:b/>
         </w:rPr>
-        <w:t xml:space="preserve">State University, </w:t>
+        <w:t xml:space="preserve">University, </w:t>
       </w:r>
       <w:r>
         <w:rPr>
@@ -1423,16 +1174,16 @@
       <w:r>
         <w:rPr>
           <w:rFonts w:ascii="Times New Roman" w:eastAsia="Times New Roman" w:hAnsi="Times New Roman" w:cs="Times New Roman"/>
-          <w:b/>
-        </w:rPr>
-        <w:t>Pomona</w:t>
-      </w:r>
-      <w:r>
-        <w:rPr>
-          <w:rFonts w:ascii="Times New Roman" w:eastAsia="Times New Roman" w:hAnsi="Times New Roman" w:cs="Times New Roman"/>
-          <w:b/>
-        </w:rPr>
-        <w:t>, CA</w:t>
+          <w:i/>
+        </w:rPr>
+        <w:t>Expected Graduation 2025</w:t>
+      </w:r>
+      <w:r>
+        <w:rPr>
+          <w:rFonts w:ascii="Times New Roman" w:eastAsia="Times New Roman" w:hAnsi="Times New Roman" w:cs="Times New Roman"/>
+          <w:b/>
+        </w:rPr>
+        <w:t xml:space="preserve"> </w:t>
       </w:r>
     </w:p>
     <w:p>
@@ -1446,7 +1197,6 @@
           <w:b/>
         </w:rPr>
       </w:pPr>
-      <w:proofErr w:type="gramStart"/>
       <w:r>
         <w:rPr>
           <w:rFonts w:ascii="Times New Roman" w:eastAsia="Times New Roman" w:hAnsi="Times New Roman" w:cs="Times New Roman"/>
@@ -1475,7 +1225,6 @@
         </w:rPr>
         <w:t>Information Security</w:t>
       </w:r>
-      <w:proofErr w:type="gramEnd"/>
       <w:r>
         <w:rPr>
           <w:rFonts w:ascii="Times New Roman" w:eastAsia="Times New Roman" w:hAnsi="Times New Roman" w:cs="Times New Roman"/>
@@ -1524,9 +1273,16 @@
       <w:r>
         <w:rPr>
           <w:rFonts w:ascii="Times New Roman" w:eastAsia="Times New Roman" w:hAnsi="Times New Roman" w:cs="Times New Roman"/>
-          <w:b/>
-        </w:rPr>
-        <w:t>Davis, CA</w:t>
+          <w:i/>
+        </w:rPr>
+        <w:t>Graduated 2</w:t>
+      </w:r>
+      <w:r>
+        <w:rPr>
+          <w:rFonts w:ascii="Times New Roman" w:eastAsia="Times New Roman" w:hAnsi="Times New Roman" w:cs="Times New Roman"/>
+          <w:i/>
+        </w:rPr>
+        <w:t>019</w:t>
       </w:r>
     </w:p>
     <w:p>
@@ -1544,23 +1300,7 @@
           <w:rFonts w:ascii="Times New Roman" w:eastAsia="Times New Roman" w:hAnsi="Times New Roman" w:cs="Times New Roman"/>
           <w:i/>
         </w:rPr>
-        <w:t xml:space="preserve">Bachelor </w:t>
-      </w:r>
-      <w:proofErr w:type="gramStart"/>
-      <w:r>
-        <w:rPr>
-          <w:rFonts w:ascii="Times New Roman" w:eastAsia="Times New Roman" w:hAnsi="Times New Roman" w:cs="Times New Roman"/>
-          <w:i/>
-        </w:rPr>
-        <w:t>of  Science</w:t>
-      </w:r>
-      <w:proofErr w:type="gramEnd"/>
-      <w:r>
-        <w:rPr>
-          <w:rFonts w:ascii="Times New Roman" w:eastAsia="Times New Roman" w:hAnsi="Times New Roman" w:cs="Times New Roman"/>
-          <w:i/>
-        </w:rPr>
-        <w:t xml:space="preserve">, </w:t>
+        <w:t xml:space="preserve">Bachelor of  Science, </w:t>
       </w:r>
       <w:r>
         <w:rPr>

</xml_diff>